<commit_message>
Code Updated with Fixes
</commit_message>
<xml_diff>
--- a/Examples/src/main/resources/annotationdocs/one-page.docx
+++ b/Examples/src/main/resources/annotationdocs/one-page.docx
@@ -1,49 +1,517 @@
 
 <file path=word/document.xml><?xml version="1.0" encoding="utf-8"?>
-<w:document xmlns:wpc="http://schemas.microsoft.com/office/word/2010/wordprocessingCanvas" xmlns:cx="http://schemas.microsoft.com/office/drawing/2014/chartex" xmlns:cx1="http://schemas.microsoft.com/office/drawing/2015/9/8/chartex" xmlns:mc="http://schemas.openxmlformats.org/markup-compatibility/2006" xmlns:o="urn:schemas-microsoft-com:office:office" xmlns:r="http://schemas.openxmlformats.org/officeDocument/2006/relationships" xmlns:m="http://schemas.openxmlformats.org/officeDocument/2006/math" xmlns:v="urn:schemas-microsoft-com:vml" xmlns:wp14="http://schemas.microsoft.com/office/word/2010/wordprocessingDrawing" xmlns:wp="http://schemas.openxmlformats.org/drawingml/2006/wordprocessingDrawing" xmlns:w10="urn:schemas-microsoft-com:office:word" xmlns:w="http://schemas.openxmlformats.org/wordprocessingml/2006/main" xmlns:w14="http://schemas.microsoft.com/office/word/2010/wordml" xmlns:w15="http://schemas.microsoft.com/office/word/2012/wordml" xmlns:w16se="http://schemas.microsoft.com/office/word/2015/wordml/symex" xmlns:wpg="http://schemas.microsoft.com/office/word/2010/wordprocessingGroup" xmlns:wpi="http://schemas.microsoft.com/office/word/2010/wordprocessingInk" xmlns:wne="http://schemas.microsoft.com/office/word/2006/wordml" xmlns:wps="http://schemas.microsoft.com/office/word/2010/wordprocessingShape" mc:Ignorable="w14 w15 w16se wp14">
+<w:document xmlns:wpc="http://schemas.microsoft.com/office/word/2010/wordprocessingCanvas" xmlns:mc="http://schemas.openxmlformats.org/markup-compatibility/2006" xmlns:o="urn:schemas-microsoft-com:office:office" xmlns:r="http://schemas.openxmlformats.org/officeDocument/2006/relationships" xmlns:m="http://schemas.openxmlformats.org/officeDocument/2006/math" xmlns:v="urn:schemas-microsoft-com:vml" xmlns:wp14="http://schemas.microsoft.com/office/word/2010/wordprocessingDrawing" xmlns:wp="http://schemas.openxmlformats.org/drawingml/2006/wordprocessingDrawing" xmlns:w10="urn:schemas-microsoft-com:office:word" xmlns:w="http://schemas.openxmlformats.org/wordprocessingml/2006/main" xmlns:w14="http://schemas.microsoft.com/office/word/2010/wordml" xmlns:w15="http://schemas.microsoft.com/office/word/2012/wordml" xmlns:wpg="http://schemas.microsoft.com/office/word/2010/wordprocessingGroup" xmlns:wpi="http://schemas.microsoft.com/office/word/2010/wordprocessingInk" xmlns:wne="http://schemas.microsoft.com/office/word/2006/wordml" xmlns:wps="http://schemas.microsoft.com/office/word/2010/wordprocessingShape" mc:Ignorable="w14 w15 wp14">
   <w:body>
     <w:p>
-      <w:r>
-        <w:t>First Page</w:t>
+      <w:pPr>
+        <w:pStyle w:val="Standard"/>
+        <w:jc w:val="center"/>
+        <w:rPr>
+          <w:sz w:val="28"/>
+          <w:szCs w:val="28"/>
+          <w:lang w:val="en-US"/>
+        </w:rPr>
+      </w:pPr>
+      <w:r>
+        <w:rPr>
+          <w:sz w:val="28"/>
+          <w:szCs w:val="28"/>
+          <w:lang w:val="en-US"/>
+        </w:rPr>
+        <w:t>Java auto-porting</w:t>
       </w:r>
     </w:p>
     <w:p>
-      <w:r>
-        <w:br w:type="page"/>
+      <w:pPr>
+        <w:pStyle w:val="Standard"/>
+        <w:ind w:firstLine="709"/>
+        <w:rPr>
+          <w:sz w:val="28"/>
+          <w:szCs w:val="28"/>
+        </w:rPr>
+      </w:pPr>
+      <w:r>
+        <w:rPr>
+          <w:sz w:val="28"/>
+          <w:szCs w:val="28"/>
+          <w:lang w:val="en-US"/>
+        </w:rPr>
+        <w:t>The</w:t>
+      </w:r>
+      <w:r>
+        <w:rPr>
+          <w:sz w:val="28"/>
+          <w:szCs w:val="28"/>
+          <w:lang w:val="en-US"/>
+        </w:rPr>
+        <w:t xml:space="preserve"> –</w:t>
+      </w:r>
+      <w:r>
+        <w:rPr>
+          <w:sz w:val="28"/>
+          <w:szCs w:val="28"/>
+          <w:lang w:val="en-US"/>
+        </w:rPr>
+        <w:t xml:space="preserve"> biggest problem of of CsPorter is that it doesn't understand what package is equivalent of C#'s namespace. Commonly it adds to the namespace from using statement “</w:t>
+      </w:r>
+      <w:r>
+        <w:rPr>
+          <w:b/>
+          <w:bCs/>
+          <w:sz w:val="28"/>
+          <w:szCs w:val="28"/>
+          <w:lang w:val="en-US"/>
+        </w:rPr>
+        <w:t>com.aspose.ms.</w:t>
+      </w:r>
+      <w:r>
+        <w:rPr>
+          <w:sz w:val="28"/>
+          <w:szCs w:val="28"/>
+          <w:lang w:val="en-US"/>
+        </w:rPr>
+        <w:t xml:space="preserve">” and in the result we have somethig like this: </w:t>
+      </w:r>
+      <w:r>
+        <w:rPr>
+          <w:b/>
+          <w:bCs/>
+          <w:sz w:val="28"/>
+          <w:szCs w:val="28"/>
+          <w:lang w:val="en-US"/>
+        </w:rPr>
+        <w:t>import com.aspose.ms.</w:t>
+      </w:r>
+      <w:r>
+        <w:rPr>
+          <w:rFonts w:eastAsia="Consolas" w:cs="Consolas"/>
+          <w:b/>
+          <w:bCs/>
+          <w:color w:val="000000"/>
+          <w:sz w:val="28"/>
+          <w:szCs w:val="28"/>
+        </w:rPr>
+        <w:t xml:space="preserve">System.Collections.Generic </w:t>
+      </w:r>
+      <w:r>
+        <w:rPr>
+          <w:rFonts w:eastAsia="Consolas" w:cs="Consolas"/>
+          <w:color w:val="000000"/>
+          <w:sz w:val="28"/>
+          <w:szCs w:val="28"/>
+          <w:lang w:val="en-US"/>
+        </w:rPr>
+        <w:t xml:space="preserve">instead of </w:t>
+      </w:r>
+      <w:r>
+        <w:rPr>
+          <w:b/>
+          <w:bCs/>
+          <w:sz w:val="28"/>
+          <w:szCs w:val="28"/>
+          <w:lang w:val="en-US"/>
+        </w:rPr>
+        <w:t>import java.util.*</w:t>
+      </w:r>
+      <w:r>
+        <w:rPr>
+          <w:sz w:val="28"/>
+          <w:szCs w:val="28"/>
+          <w:lang w:val="en-US"/>
+        </w:rPr>
+        <w:t xml:space="preserve"> for example.</w:t>
       </w:r>
     </w:p>
     <w:p>
-      <w:r>
-        <w:lastRenderedPageBreak/>
-        <w:t>Second page</w:t>
-      </w:r>
-      <w:bookmarkStart w:id="0" w:name="_GoBack"/>
+      <w:pPr>
+        <w:pStyle w:val="Standard"/>
+        <w:rPr>
+          <w:sz w:val="28"/>
+          <w:szCs w:val="28"/>
+          <w:lang w:val="en-US"/>
+        </w:rPr>
+      </w:pPr>
+      <w:r>
+        <w:rPr>
+          <w:sz w:val="28"/>
+          <w:szCs w:val="28"/>
+          <w:lang w:val="en-US"/>
+        </w:rPr>
+        <w:tab/>
+        <w:t>As for strings – there is another problem. Porter doesn't understand default string operations such as +=. May be this problem can be solved with StringBuilder, But I don't know for sure.</w:t>
+      </w:r>
+    </w:p>
+    <w:p>
+      <w:pPr>
+        <w:pStyle w:val="Standard"/>
+        <w:ind w:right="8"/>
+        <w:rPr>
+          <w:color w:val="000000"/>
+          <w:sz w:val="28"/>
+          <w:szCs w:val="28"/>
+          <w:lang w:val="en-US"/>
+        </w:rPr>
+      </w:pPr>
+      <w:r>
+        <w:rPr>
+          <w:color w:val="000000"/>
+          <w:sz w:val="28"/>
+          <w:szCs w:val="28"/>
+          <w:lang w:val="en-US"/>
+        </w:rPr>
+        <w:t>CsPorter tries to add a new import called StringExtensions with operations for string, but there is now such package for java as such as for c#.</w:t>
+      </w:r>
+    </w:p>
+    <w:p>
+      <w:pPr>
+        <w:pStyle w:val="Standard"/>
+        <w:rPr>
+          <w:rFonts w:ascii="Arial" w:hAnsi="Arial"/>
+          <w:b/>
+          <w:bCs/>
+          <w:color w:val="000000"/>
+          <w:sz w:val="19"/>
+          <w:lang w:val="en-US"/>
+        </w:rPr>
+      </w:pPr>
+      <w:r>
+        <w:rPr>
+          <w:rFonts w:ascii="Arial" w:hAnsi="Arial"/>
+          <w:b/>
+          <w:bCs/>
+          <w:color w:val="000000"/>
+          <w:sz w:val="19"/>
+          <w:lang w:val="en-US"/>
+        </w:rPr>
+        <w:tab/>
+      </w:r>
+      <w:r>
+        <w:rPr>
+          <w:color w:val="000000"/>
+          <w:lang w:val="en-US"/>
+        </w:rPr>
+        <w:t xml:space="preserve">Big </w:t>
+      </w:r>
+      <w:bookmarkStart w:id="0" w:name="OLE_LINK1"/>
+      <w:bookmarkStart w:id="1" w:name="OLE_LINK2"/>
+      <w:r>
+        <w:rPr>
+          <w:color w:val="000000"/>
+          <w:lang w:val="en-US"/>
+        </w:rPr>
+        <w:t xml:space="preserve">advantage </w:t>
+      </w:r>
       <w:bookmarkEnd w:id="0"/>
+      <w:bookmarkEnd w:id="1"/>
+      <w:r>
+        <w:rPr>
+          <w:color w:val="000000"/>
+          <w:lang w:val="en-US"/>
+        </w:rPr>
+        <w:t>of porter is that it can translate c# routine code such as properties with get and set methods to java. Also it can translate usual operations, but as for specific operations with different relations to other library projects – there could be problems. This problem rises because CsPorter doesn't port whole project, it ports only file which project includes.</w:t>
+      </w:r>
+    </w:p>
+    <w:p>
+      <w:pPr>
+        <w:pStyle w:val="Standard"/>
+        <w:rPr>
+          <w:rFonts w:ascii="Arial" w:hAnsi="Arial"/>
+          <w:b/>
+          <w:bCs/>
+          <w:color w:val="000000"/>
+          <w:sz w:val="19"/>
+          <w:lang w:val="en-US"/>
+        </w:rPr>
+      </w:pPr>
+      <w:r>
+        <w:rPr>
+          <w:color w:val="000000"/>
+          <w:lang w:val="en-US"/>
+        </w:rPr>
+        <w:tab/>
+        <w:t>While having the porting process I had no problems with porting interfaces, but porting of porting core functions was quite problematic, because of problems shown earlier.</w:t>
+      </w:r>
+    </w:p>
+    <w:p>
+      <w:pPr>
+        <w:pStyle w:val="Standard"/>
+        <w:ind w:right="98"/>
+        <w:rPr>
+          <w:rFonts w:ascii="Arial" w:hAnsi="Arial"/>
+          <w:b/>
+          <w:bCs/>
+          <w:color w:val="000000"/>
+          <w:sz w:val="19"/>
+          <w:lang w:val="en-US"/>
+        </w:rPr>
+      </w:pPr>
+      <w:r>
+        <w:rPr>
+          <w:color w:val="000000"/>
+          <w:lang w:val="en-US"/>
+        </w:rPr>
+        <w:tab/>
+        <w:t>The process of porting is unusual. At first we have to upload .csproj file to the program, after that we have to update data from this file, after that we will see full .xml file with all classes which are ready to be ported. Here we have a small problem. CsPorter wants to port Assemblyinfo.cs file. To solve this we have to modify created xml file and delete this file from the list of file t</w:t>
+      </w:r>
+      <w:bookmarkStart w:id="2" w:name="_GoBack"/>
+      <w:bookmarkEnd w:id="2"/>
+      <w:r>
+        <w:rPr>
+          <w:color w:val="000000"/>
+          <w:lang w:val="en-US"/>
+        </w:rPr>
+        <w:t>o port. Also we have to specify a folder where we store ported files. And after that we can select option “Convert”</w:t>
+      </w:r>
+    </w:p>
+    <w:p>
+      <w:pPr>
+        <w:pStyle w:val="Standard"/>
+        <w:rPr>
+          <w:rFonts w:ascii="Arial" w:hAnsi="Arial"/>
+          <w:b/>
+          <w:bCs/>
+          <w:color w:val="000000"/>
+          <w:sz w:val="19"/>
+          <w:lang w:val="en-US"/>
+        </w:rPr>
+      </w:pPr>
+      <w:r>
+        <w:rPr>
+          <w:b/>
+          <w:bCs/>
+          <w:color w:val="000000"/>
+          <w:lang w:val="en-US"/>
+        </w:rPr>
+        <w:t>Conclusion:</w:t>
+      </w:r>
+    </w:p>
+    <w:p>
+      <w:pPr>
+        <w:pStyle w:val="Standard"/>
+        <w:rPr>
+          <w:color w:val="000000"/>
+          <w:lang w:val="en-US"/>
+        </w:rPr>
+        <w:sectPr>
+          <w:pgSz w:w="11906" w:h="16838"/>
+          <w:pgMar w:top="1134" w:right="1134" w:bottom="1134" w:left="1134" w:header="720" w:footer="720" w:gutter="0"/>
+          <w:cols w:space="720"/>
+        </w:sectPr>
+      </w:pPr>
+      <w:r>
+        <w:rPr>
+          <w:color w:val="000000"/>
+          <w:lang w:val="en-US"/>
+        </w:rPr>
+        <w:t>Porting with CsPorter helps to convert boring part of the code such as interfaces and properties with their getting and setting methods. But as for functions – we have to look through all code and rewrite all imports and adapt some C# specific libraries and codestyle to Java code Style. Quantity of changes depends on difficulty of code and quantity of platform specific methods. As for generics – I don't k</w:t>
+      </w:r>
+      <w:r>
+        <w:rPr>
+          <w:color w:val="000000"/>
+          <w:lang w:val="en-US"/>
+        </w:rPr>
+        <w:t>now. I have not tested this yet</w:t>
+      </w:r>
+    </w:p>
+    <w:p>
+      <w:pPr>
+        <w:pStyle w:val="Standard"/>
+        <w:rPr>
+          <w:color w:val="000000"/>
+          <w:lang w:val="en-US"/>
+        </w:rPr>
+      </w:pPr>
     </w:p>
     <w:sectPr>
-      <w:pgSz w:w="12240" w:h="15840"/>
-      <w:pgMar w:top="1134" w:right="850" w:bottom="1134" w:left="1701" w:header="720" w:footer="720" w:gutter="0"/>
+      <w:type w:val="continuous"/>
+      <w:pgSz w:w="11906" w:h="16838"/>
+      <w:pgMar w:top="1134" w:right="1134" w:bottom="1134" w:left="1134" w:header="720" w:footer="720" w:gutter="0"/>
       <w:cols w:space="720"/>
-      <w:docGrid w:linePitch="360"/>
     </w:sectPr>
   </w:body>
 </w:document>
 </file>
 
+<file path=word/endnotes.xml><?xml version="1.0" encoding="utf-8"?>
+<w:endnotes xmlns:wpc="http://schemas.microsoft.com/office/word/2010/wordprocessingCanvas" xmlns:mc="http://schemas.openxmlformats.org/markup-compatibility/2006" xmlns:o="urn:schemas-microsoft-com:office:office" xmlns:r="http://schemas.openxmlformats.org/officeDocument/2006/relationships" xmlns:m="http://schemas.openxmlformats.org/officeDocument/2006/math" xmlns:v="urn:schemas-microsoft-com:vml" xmlns:wp14="http://schemas.microsoft.com/office/word/2010/wordprocessingDrawing" xmlns:wp="http://schemas.openxmlformats.org/drawingml/2006/wordprocessingDrawing" xmlns:w10="urn:schemas-microsoft-com:office:word" xmlns:w="http://schemas.openxmlformats.org/wordprocessingml/2006/main" xmlns:w14="http://schemas.microsoft.com/office/word/2010/wordml" xmlns:w15="http://schemas.microsoft.com/office/word/2012/wordml" xmlns:wpg="http://schemas.microsoft.com/office/word/2010/wordprocessingGroup" xmlns:wpi="http://schemas.microsoft.com/office/word/2010/wordprocessingInk" xmlns:wne="http://schemas.microsoft.com/office/word/2006/wordml" xmlns:wps="http://schemas.microsoft.com/office/word/2010/wordprocessingShape" mc:Ignorable="w14 w15 wp14">
+  <w:endnote w:type="separator" w:id="-1">
+    <w:p>
+      <w:r>
+        <w:separator/>
+      </w:r>
+    </w:p>
+  </w:endnote>
+  <w:endnote w:type="continuationSeparator" w:id="0">
+    <w:p>
+      <w:r>
+        <w:continuationSeparator/>
+      </w:r>
+    </w:p>
+  </w:endnote>
+</w:endnotes>
+</file>
+
+<file path=word/footnotes.xml><?xml version="1.0" encoding="utf-8"?>
+<w:footnotes xmlns:wpc="http://schemas.microsoft.com/office/word/2010/wordprocessingCanvas" xmlns:mc="http://schemas.openxmlformats.org/markup-compatibility/2006" xmlns:o="urn:schemas-microsoft-com:office:office" xmlns:r="http://schemas.openxmlformats.org/officeDocument/2006/relationships" xmlns:m="http://schemas.openxmlformats.org/officeDocument/2006/math" xmlns:v="urn:schemas-microsoft-com:vml" xmlns:wp14="http://schemas.microsoft.com/office/word/2010/wordprocessingDrawing" xmlns:wp="http://schemas.openxmlformats.org/drawingml/2006/wordprocessingDrawing" xmlns:w10="urn:schemas-microsoft-com:office:word" xmlns:w="http://schemas.openxmlformats.org/wordprocessingml/2006/main" xmlns:w14="http://schemas.microsoft.com/office/word/2010/wordml" xmlns:w15="http://schemas.microsoft.com/office/word/2012/wordml" xmlns:wpg="http://schemas.microsoft.com/office/word/2010/wordprocessingGroup" xmlns:wpi="http://schemas.microsoft.com/office/word/2010/wordprocessingInk" xmlns:wne="http://schemas.microsoft.com/office/word/2006/wordml" xmlns:wps="http://schemas.microsoft.com/office/word/2010/wordprocessingShape" mc:Ignorable="w14 w15 wp14">
+  <w:footnote w:type="separator" w:id="-1">
+    <w:p>
+      <w:r>
+        <w:rPr>
+          <w:color w:val="000000"/>
+        </w:rPr>
+        <w:separator/>
+      </w:r>
+    </w:p>
+  </w:footnote>
+  <w:footnote w:type="continuationSeparator" w:id="0">
+    <w:p>
+      <w:r>
+        <w:continuationSeparator/>
+      </w:r>
+    </w:p>
+  </w:footnote>
+</w:footnotes>
+</file>
+
+<file path=word/numbering.xml><?xml version="1.0" encoding="utf-8"?>
+<w:numbering xmlns:wpc="http://schemas.microsoft.com/office/word/2010/wordprocessingCanvas" xmlns:mc="http://schemas.openxmlformats.org/markup-compatibility/2006" xmlns:o="urn:schemas-microsoft-com:office:office" xmlns:r="http://schemas.openxmlformats.org/officeDocument/2006/relationships" xmlns:m="http://schemas.openxmlformats.org/officeDocument/2006/math" xmlns:v="urn:schemas-microsoft-com:vml" xmlns:wp14="http://schemas.microsoft.com/office/word/2010/wordprocessingDrawing" xmlns:wp="http://schemas.openxmlformats.org/drawingml/2006/wordprocessingDrawing" xmlns:w10="urn:schemas-microsoft-com:office:word" xmlns:w="http://schemas.openxmlformats.org/wordprocessingml/2006/main" xmlns:w14="http://schemas.microsoft.com/office/word/2010/wordml" xmlns:w15="http://schemas.microsoft.com/office/word/2012/wordml" xmlns:wpg="http://schemas.microsoft.com/office/word/2010/wordprocessingGroup" xmlns:wpi="http://schemas.microsoft.com/office/word/2010/wordprocessingInk" xmlns:wne="http://schemas.microsoft.com/office/word/2006/wordml" xmlns:wps="http://schemas.microsoft.com/office/word/2010/wordprocessingShape" mc:Ignorable="w14 w15 wp14">
+  <w:abstractNum w:abstractNumId="0" w15:restartNumberingAfterBreak="0">
+    <w:nsid w:val="7112038A"/>
+    <w:multiLevelType w:val="hybridMultilevel"/>
+    <w:tmpl w:val="0D6A1FF0"/>
+    <w:lvl w:ilvl="0" w:tplc="04090001">
+      <w:start w:val="1"/>
+      <w:numFmt w:val="bullet"/>
+      <w:lvlText w:val=""/>
+      <w:lvlJc w:val="left"/>
+      <w:pPr>
+        <w:ind w:left="1425" w:hanging="360"/>
+      </w:pPr>
+      <w:rPr>
+        <w:rFonts w:ascii="Symbol" w:hAnsi="Symbol" w:hint="default"/>
+      </w:rPr>
+    </w:lvl>
+    <w:lvl w:ilvl="1" w:tplc="04090003" w:tentative="1">
+      <w:start w:val="1"/>
+      <w:numFmt w:val="bullet"/>
+      <w:lvlText w:val="o"/>
+      <w:lvlJc w:val="left"/>
+      <w:pPr>
+        <w:ind w:left="2145" w:hanging="360"/>
+      </w:pPr>
+      <w:rPr>
+        <w:rFonts w:ascii="Courier New" w:hAnsi="Courier New" w:cs="Courier New" w:hint="default"/>
+      </w:rPr>
+    </w:lvl>
+    <w:lvl w:ilvl="2" w:tplc="04090005" w:tentative="1">
+      <w:start w:val="1"/>
+      <w:numFmt w:val="bullet"/>
+      <w:lvlText w:val=""/>
+      <w:lvlJc w:val="left"/>
+      <w:pPr>
+        <w:ind w:left="2865" w:hanging="360"/>
+      </w:pPr>
+      <w:rPr>
+        <w:rFonts w:ascii="Wingdings" w:hAnsi="Wingdings" w:hint="default"/>
+      </w:rPr>
+    </w:lvl>
+    <w:lvl w:ilvl="3" w:tplc="04090001" w:tentative="1">
+      <w:start w:val="1"/>
+      <w:numFmt w:val="bullet"/>
+      <w:lvlText w:val=""/>
+      <w:lvlJc w:val="left"/>
+      <w:pPr>
+        <w:ind w:left="3585" w:hanging="360"/>
+      </w:pPr>
+      <w:rPr>
+        <w:rFonts w:ascii="Symbol" w:hAnsi="Symbol" w:hint="default"/>
+      </w:rPr>
+    </w:lvl>
+    <w:lvl w:ilvl="4" w:tplc="04090003" w:tentative="1">
+      <w:start w:val="1"/>
+      <w:numFmt w:val="bullet"/>
+      <w:lvlText w:val="o"/>
+      <w:lvlJc w:val="left"/>
+      <w:pPr>
+        <w:ind w:left="4305" w:hanging="360"/>
+      </w:pPr>
+      <w:rPr>
+        <w:rFonts w:ascii="Courier New" w:hAnsi="Courier New" w:cs="Courier New" w:hint="default"/>
+      </w:rPr>
+    </w:lvl>
+    <w:lvl w:ilvl="5" w:tplc="04090005" w:tentative="1">
+      <w:start w:val="1"/>
+      <w:numFmt w:val="bullet"/>
+      <w:lvlText w:val=""/>
+      <w:lvlJc w:val="left"/>
+      <w:pPr>
+        <w:ind w:left="5025" w:hanging="360"/>
+      </w:pPr>
+      <w:rPr>
+        <w:rFonts w:ascii="Wingdings" w:hAnsi="Wingdings" w:hint="default"/>
+      </w:rPr>
+    </w:lvl>
+    <w:lvl w:ilvl="6" w:tplc="04090001" w:tentative="1">
+      <w:start w:val="1"/>
+      <w:numFmt w:val="bullet"/>
+      <w:lvlText w:val=""/>
+      <w:lvlJc w:val="left"/>
+      <w:pPr>
+        <w:ind w:left="5745" w:hanging="360"/>
+      </w:pPr>
+      <w:rPr>
+        <w:rFonts w:ascii="Symbol" w:hAnsi="Symbol" w:hint="default"/>
+      </w:rPr>
+    </w:lvl>
+    <w:lvl w:ilvl="7" w:tplc="04090003" w:tentative="1">
+      <w:start w:val="1"/>
+      <w:numFmt w:val="bullet"/>
+      <w:lvlText w:val="o"/>
+      <w:lvlJc w:val="left"/>
+      <w:pPr>
+        <w:ind w:left="6465" w:hanging="360"/>
+      </w:pPr>
+      <w:rPr>
+        <w:rFonts w:ascii="Courier New" w:hAnsi="Courier New" w:cs="Courier New" w:hint="default"/>
+      </w:rPr>
+    </w:lvl>
+    <w:lvl w:ilvl="8" w:tplc="04090005" w:tentative="1">
+      <w:start w:val="1"/>
+      <w:numFmt w:val="bullet"/>
+      <w:lvlText w:val=""/>
+      <w:lvlJc w:val="left"/>
+      <w:pPr>
+        <w:ind w:left="7185" w:hanging="360"/>
+      </w:pPr>
+      <w:rPr>
+        <w:rFonts w:ascii="Wingdings" w:hAnsi="Wingdings" w:hint="default"/>
+      </w:rPr>
+    </w:lvl>
+  </w:abstractNum>
+  <w:num w:numId="1">
+    <w:abstractNumId w:val="0"/>
+  </w:num>
+</w:numbering>
+</file>
+
 <file path=word/styles.xml><?xml version="1.0" encoding="utf-8"?>
-<w:styles xmlns:mc="http://schemas.openxmlformats.org/markup-compatibility/2006" xmlns:r="http://schemas.openxmlformats.org/officeDocument/2006/relationships" xmlns:w="http://schemas.openxmlformats.org/wordprocessingml/2006/main" xmlns:w14="http://schemas.microsoft.com/office/word/2010/wordml" xmlns:w15="http://schemas.microsoft.com/office/word/2012/wordml" xmlns:w16se="http://schemas.microsoft.com/office/word/2015/wordml/symex" mc:Ignorable="w14 w15 w16se">
+<w:styles xmlns:mc="http://schemas.openxmlformats.org/markup-compatibility/2006" xmlns:r="http://schemas.openxmlformats.org/officeDocument/2006/relationships" xmlns:w="http://schemas.openxmlformats.org/wordprocessingml/2006/main" xmlns:w14="http://schemas.microsoft.com/office/word/2010/wordml" xmlns:w15="http://schemas.microsoft.com/office/word/2012/wordml" mc:Ignorable="w14 w15">
   <w:docDefaults>
     <w:rPrDefault>
       <w:rPr>
-        <w:rFonts w:asciiTheme="minorHAnsi" w:eastAsiaTheme="minorHAnsi" w:hAnsiTheme="minorHAnsi" w:cstheme="minorBidi"/>
-        <w:sz w:val="22"/>
-        <w:szCs w:val="22"/>
-        <w:lang w:val="en-US" w:eastAsia="en-US" w:bidi="ar-SA"/>
+        <w:rFonts w:ascii="Times New Roman" w:eastAsia="SimSun" w:hAnsi="Times New Roman" w:cs="Mangal"/>
+        <w:kern w:val="3"/>
+        <w:sz w:val="24"/>
+        <w:szCs w:val="24"/>
+        <w:lang w:val="uk-UA" w:eastAsia="zh-CN" w:bidi="hi-IN"/>
       </w:rPr>
     </w:rPrDefault>
     <w:pPrDefault>
       <w:pPr>
-        <w:spacing w:after="160" w:line="259" w:lineRule="auto"/>
+        <w:widowControl w:val="0"/>
+        <w:suppressAutoHyphens/>
+        <w:autoSpaceDN w:val="0"/>
+        <w:textAlignment w:val="baseline"/>
       </w:pPr>
     </w:pPrDefault>
   </w:docDefaults>
@@ -420,17 +888,17 @@
     <w:lsdException w:name="List Table 6 Colorful Accent 6" w:uiPriority="51"/>
     <w:lsdException w:name="List Table 7 Colorful Accent 6" w:uiPriority="52"/>
   </w:latentStyles>
-  <w:style w:type="paragraph" w:default="1" w:styleId="Normal">
+  <w:style w:type="paragraph" w:default="1" w:styleId="a">
     <w:name w:val="Normal"/>
     <w:qFormat/>
   </w:style>
-  <w:style w:type="character" w:default="1" w:styleId="DefaultParagraphFont">
+  <w:style w:type="character" w:default="1" w:styleId="a0">
     <w:name w:val="Default Paragraph Font"/>
     <w:uiPriority w:val="1"/>
     <w:semiHidden/>
     <w:unhideWhenUsed/>
   </w:style>
-  <w:style w:type="table" w:default="1" w:styleId="TableNormal">
+  <w:style w:type="table" w:default="1" w:styleId="a1">
     <w:name w:val="Normal Table"/>
     <w:uiPriority w:val="99"/>
     <w:semiHidden/>
@@ -445,19 +913,174 @@
       </w:tblCellMar>
     </w:tblPr>
   </w:style>
-  <w:style w:type="numbering" w:default="1" w:styleId="NoList">
+  <w:style w:type="numbering" w:default="1" w:styleId="a2">
     <w:name w:val="No List"/>
     <w:uiPriority w:val="99"/>
     <w:semiHidden/>
     <w:unhideWhenUsed/>
   </w:style>
+  <w:style w:type="paragraph" w:customStyle="1" w:styleId="Standard">
+    <w:name w:val="Standard"/>
+  </w:style>
+  <w:style w:type="paragraph" w:customStyle="1" w:styleId="Heading">
+    <w:name w:val="Heading"/>
+    <w:basedOn w:val="Standard"/>
+    <w:next w:val="Textbody"/>
+    <w:pPr>
+      <w:keepNext/>
+      <w:spacing w:before="240" w:after="120"/>
+    </w:pPr>
+    <w:rPr>
+      <w:rFonts w:ascii="Arial" w:eastAsia="Microsoft YaHei" w:hAnsi="Arial"/>
+      <w:sz w:val="28"/>
+      <w:szCs w:val="28"/>
+    </w:rPr>
+  </w:style>
+  <w:style w:type="paragraph" w:customStyle="1" w:styleId="Textbody">
+    <w:name w:val="Text body"/>
+    <w:basedOn w:val="Standard"/>
+    <w:pPr>
+      <w:spacing w:after="120"/>
+    </w:pPr>
+  </w:style>
+  <w:style w:type="paragraph" w:styleId="a3">
+    <w:name w:val="List"/>
+    <w:basedOn w:val="Textbody"/>
+  </w:style>
+  <w:style w:type="paragraph" w:styleId="a4">
+    <w:name w:val="caption"/>
+    <w:basedOn w:val="Standard"/>
+    <w:pPr>
+      <w:suppressLineNumbers/>
+      <w:spacing w:before="120" w:after="120"/>
+    </w:pPr>
+    <w:rPr>
+      <w:i/>
+      <w:iCs/>
+    </w:rPr>
+  </w:style>
+  <w:style w:type="paragraph" w:customStyle="1" w:styleId="Index">
+    <w:name w:val="Index"/>
+    <w:basedOn w:val="Standard"/>
+    <w:pPr>
+      <w:suppressLineNumbers/>
+    </w:pPr>
+  </w:style>
+  <w:style w:type="character" w:styleId="a5">
+    <w:name w:val="annotation reference"/>
+    <w:basedOn w:val="a0"/>
+    <w:uiPriority w:val="99"/>
+    <w:semiHidden/>
+    <w:unhideWhenUsed/>
+    <w:rsid w:val="00B474A8"/>
+    <w:rPr>
+      <w:sz w:val="16"/>
+      <w:szCs w:val="16"/>
+    </w:rPr>
+  </w:style>
+  <w:style w:type="paragraph" w:styleId="a6">
+    <w:name w:val="annotation text"/>
+    <w:basedOn w:val="a"/>
+    <w:link w:val="a7"/>
+    <w:uiPriority w:val="99"/>
+    <w:semiHidden/>
+    <w:unhideWhenUsed/>
+    <w:rsid w:val="00B474A8"/>
+    <w:rPr>
+      <w:sz w:val="20"/>
+      <w:szCs w:val="18"/>
+    </w:rPr>
+  </w:style>
+  <w:style w:type="character" w:customStyle="1" w:styleId="a7">
+    <w:name w:val="Текст примечания Знак"/>
+    <w:basedOn w:val="a0"/>
+    <w:link w:val="a6"/>
+    <w:uiPriority w:val="99"/>
+    <w:semiHidden/>
+    <w:rsid w:val="00B474A8"/>
+    <w:rPr>
+      <w:sz w:val="20"/>
+      <w:szCs w:val="18"/>
+    </w:rPr>
+  </w:style>
+  <w:style w:type="paragraph" w:styleId="a8">
+    <w:name w:val="annotation subject"/>
+    <w:basedOn w:val="a6"/>
+    <w:next w:val="a6"/>
+    <w:link w:val="a9"/>
+    <w:uiPriority w:val="99"/>
+    <w:semiHidden/>
+    <w:unhideWhenUsed/>
+    <w:rsid w:val="00B474A8"/>
+    <w:rPr>
+      <w:b/>
+      <w:bCs/>
+    </w:rPr>
+  </w:style>
+  <w:style w:type="character" w:customStyle="1" w:styleId="a9">
+    <w:name w:val="Тема примечания Знак"/>
+    <w:basedOn w:val="a7"/>
+    <w:link w:val="a8"/>
+    <w:uiPriority w:val="99"/>
+    <w:semiHidden/>
+    <w:rsid w:val="00B474A8"/>
+    <w:rPr>
+      <w:b/>
+      <w:bCs/>
+      <w:sz w:val="20"/>
+      <w:szCs w:val="18"/>
+    </w:rPr>
+  </w:style>
+  <w:style w:type="paragraph" w:styleId="aa">
+    <w:name w:val="Balloon Text"/>
+    <w:basedOn w:val="a"/>
+    <w:link w:val="ab"/>
+    <w:uiPriority w:val="99"/>
+    <w:semiHidden/>
+    <w:unhideWhenUsed/>
+    <w:rsid w:val="00B474A8"/>
+    <w:rPr>
+      <w:rFonts w:ascii="Segoe UI" w:hAnsi="Segoe UI"/>
+      <w:sz w:val="18"/>
+      <w:szCs w:val="16"/>
+    </w:rPr>
+  </w:style>
+  <w:style w:type="character" w:customStyle="1" w:styleId="ab">
+    <w:name w:val="Текст выноски Знак"/>
+    <w:basedOn w:val="a0"/>
+    <w:link w:val="aa"/>
+    <w:uiPriority w:val="99"/>
+    <w:semiHidden/>
+    <w:rsid w:val="00B474A8"/>
+    <w:rPr>
+      <w:rFonts w:ascii="Segoe UI" w:hAnsi="Segoe UI"/>
+      <w:sz w:val="18"/>
+      <w:szCs w:val="16"/>
+    </w:rPr>
+  </w:style>
+  <w:style w:type="table" w:styleId="ac">
+    <w:name w:val="Table Grid"/>
+    <w:basedOn w:val="a1"/>
+    <w:uiPriority w:val="39"/>
+    <w:rsid w:val="00BC7D04"/>
+    <w:tblPr>
+      <w:tblBorders>
+        <w:top w:val="single" w:sz="4" w:space="0" w:color="auto"/>
+        <w:left w:val="single" w:sz="4" w:space="0" w:color="auto"/>
+        <w:bottom w:val="single" w:sz="4" w:space="0" w:color="auto"/>
+        <w:right w:val="single" w:sz="4" w:space="0" w:color="auto"/>
+        <w:insideH w:val="single" w:sz="4" w:space="0" w:color="auto"/>
+        <w:insideV w:val="single" w:sz="4" w:space="0" w:color="auto"/>
+      </w:tblBorders>
+    </w:tblPr>
+  </w:style>
 </w:styles>
 </file>
 
 <file path=word/theme/theme1.xml><?xml version="1.0" encoding="utf-8"?>
-<a:theme xmlns:a="http://schemas.openxmlformats.org/drawingml/2006/main" name="Office Theme">
+<a:theme xmlns:a="http://schemas.openxmlformats.org/drawingml/2006/main" name="Тема Office">
   <a:themeElements>
-    <a:clrScheme name="Office">
+    <a:clrScheme name="Стандартная">
       <a:dk1>
         <a:sysClr val="windowText" lastClr="000000"/>
       </a:dk1>
@@ -495,7 +1118,7 @@
         <a:srgbClr val="954F72"/>
       </a:folHlink>
     </a:clrScheme>
-    <a:fontScheme name="Office">
+    <a:fontScheme name="Стандартная">
       <a:majorFont>
         <a:latin typeface="Calibri Light" panose="020F0302020204030204"/>
         <a:ea typeface=""/>
@@ -567,7 +1190,7 @@
         <a:font script="Geor" typeface="Sylfaen"/>
       </a:minorFont>
     </a:fontScheme>
-    <a:fmtScheme name="Office">
+    <a:fmtScheme name="Стандартная">
       <a:fillStyleLst>
         <a:solidFill>
           <a:schemeClr val="phClr"/>

</xml_diff>